<commit_message>
MOD. Actualización material 2022-2
</commit_message>
<xml_diff>
--- a/Talleres/1. Taller - Identificación de temas/Editables/PG-_Tallera- IdentificacionTemas.docx
+++ b/Talleres/1. Taller - Identificación de temas/Editables/PG-_Tallera- IdentificacionTemas.docx
@@ -65,7 +65,6 @@
           <w:szCs w:val="18"/>
         </w:rPr>
       </w:pPr>
-      <w:proofErr w:type="gramStart"/>
       <w:r>
         <w:rPr>
           <w:bCs/>
@@ -74,18 +73,7 @@
           <w:sz w:val="18"/>
           <w:szCs w:val="18"/>
         </w:rPr>
-        <w:t>Original elaborada</w:t>
-      </w:r>
-      <w:proofErr w:type="gramEnd"/>
-      <w:r>
-        <w:rPr>
-          <w:bCs/>
-          <w:i/>
-          <w:iCs/>
-          <w:sz w:val="18"/>
-          <w:szCs w:val="18"/>
-        </w:rPr>
-        <w:t xml:space="preserve"> por: Gloria Alvarez – Adaptada por Luisa Rincón</w:t>
+        <w:t>Original elaborada por: Gloria Alvarez – Adaptada por Luisa Rincón</w:t>
       </w:r>
     </w:p>
     <w:p>
@@ -111,13 +99,8 @@
     <w:p/>
     <w:p/>
     <w:p>
-      <w:proofErr w:type="gramStart"/>
-      <w:r>
-        <w:t>Actividades a realizar</w:t>
-      </w:r>
-      <w:proofErr w:type="gramEnd"/>
-      <w:r>
-        <w:t>:</w:t>
+      <w:r>
+        <w:t>Actividades a realizar:</w:t>
       </w:r>
     </w:p>
     <w:p>
@@ -145,7 +128,13 @@
         <w:t>Hacer una lista con los temas que ha estudiado en el programa de maestría en los que se considera fuerte (le fue muy bien, tiene experiencia en ellos</w:t>
       </w:r>
       <w:r>
-        <w:t>, le gustaría prender de ellos</w:t>
+        <w:t xml:space="preserve">, le gustaría </w:t>
+      </w:r>
+      <w:r>
+        <w:t>a</w:t>
+      </w:r>
+      <w:r>
+        <w:t>prender de ellos</w:t>
       </w:r>
       <w:r>
         <w:t>).</w:t>
@@ -181,7 +170,20 @@
         </w:numPr>
       </w:pPr>
       <w:r>
-        <w:t>Para cada uno de los temas identificados haga una búsqueda en Google sobre el tema y comience a identificar palabras más específicas que se relacionen con sus intereses</w:t>
+        <w:t>Para cada uno de los temas identificados haga una búsqueda en Google</w:t>
+      </w:r>
+      <w:r>
+        <w:t xml:space="preserve">Scholar o en </w:t>
+      </w:r>
+      <w:r>
+        <w:rPr>
+          <w:i/>
+          <w:iCs/>
+        </w:rPr>
+        <w:t>Publish or Perish</w:t>
+      </w:r>
+      <w:r>
+        <w:t xml:space="preserve"> sobre el tema y comience a identificar palabras más específicas que se relacionen con sus intereses</w:t>
       </w:r>
     </w:p>
     <w:p>
@@ -196,13 +198,8 @@
         </w:rPr>
       </w:pPr>
       <w:r>
-        <w:t xml:space="preserve">Ejm SI el tema de interés inicial es </w:t>
-      </w:r>
-      <w:proofErr w:type="spellStart"/>
-      <w:r>
-        <w:t>Devops</w:t>
-      </w:r>
-      <w:proofErr w:type="spellEnd"/>
+        <w:t>Ejm SI el tema de interés inicial es Devops</w:t>
+      </w:r>
       <w:r>
         <w:sym w:font="Wingdings" w:char="F0E0"/>
       </w:r>
@@ -214,103 +211,14 @@
           <w:i/>
           <w:iCs/>
         </w:rPr>
-        <w:t xml:space="preserve">culture, </w:t>
-      </w:r>
-      <w:proofErr w:type="spellStart"/>
+        <w:t xml:space="preserve">culture, process and technology, </w:t>
+      </w:r>
       <w:r>
         <w:rPr>
           <w:i/>
           <w:iCs/>
         </w:rPr>
-        <w:t>process</w:t>
-      </w:r>
-      <w:proofErr w:type="spellEnd"/>
-      <w:r>
-        <w:rPr>
-          <w:i/>
-          <w:iCs/>
-        </w:rPr>
-        <w:t xml:space="preserve"> and </w:t>
-      </w:r>
-      <w:proofErr w:type="spellStart"/>
-      <w:r>
-        <w:rPr>
-          <w:i/>
-          <w:iCs/>
-        </w:rPr>
-        <w:t>technology</w:t>
-      </w:r>
-      <w:proofErr w:type="spellEnd"/>
-      <w:r>
-        <w:rPr>
-          <w:i/>
-          <w:iCs/>
-        </w:rPr>
-        <w:t xml:space="preserve">, </w:t>
-      </w:r>
-      <w:proofErr w:type="spellStart"/>
-      <w:r>
-        <w:rPr>
-          <w:i/>
-          <w:iCs/>
-        </w:rPr>
-        <w:t>infrastructure</w:t>
-      </w:r>
-      <w:proofErr w:type="spellEnd"/>
-      <w:r>
-        <w:rPr>
-          <w:i/>
-          <w:iCs/>
-        </w:rPr>
-        <w:t xml:space="preserve"> as </w:t>
-      </w:r>
-      <w:proofErr w:type="spellStart"/>
-      <w:r>
-        <w:rPr>
-          <w:i/>
-          <w:iCs/>
-        </w:rPr>
-        <w:t>code</w:t>
-      </w:r>
-      <w:proofErr w:type="spellEnd"/>
-      <w:r>
-        <w:rPr>
-          <w:i/>
-          <w:iCs/>
-        </w:rPr>
-        <w:t xml:space="preserve">, </w:t>
-      </w:r>
-      <w:proofErr w:type="spellStart"/>
-      <w:r>
-        <w:rPr>
-          <w:i/>
-          <w:iCs/>
-        </w:rPr>
-        <w:t>continous</w:t>
-      </w:r>
-      <w:proofErr w:type="spellEnd"/>
-      <w:r>
-        <w:rPr>
-          <w:i/>
-          <w:iCs/>
-        </w:rPr>
-        <w:t xml:space="preserve"> </w:t>
-      </w:r>
-      <w:proofErr w:type="spellStart"/>
-      <w:r>
-        <w:rPr>
-          <w:i/>
-          <w:iCs/>
-        </w:rPr>
-        <w:t>integration</w:t>
-      </w:r>
-      <w:proofErr w:type="spellEnd"/>
-      <w:r>
-        <w:rPr>
-          <w:i/>
-          <w:iCs/>
-        </w:rPr>
-        <w:t xml:space="preserve">… </w:t>
+        <w:t xml:space="preserve">infrastructure as code, continous integration… </w:t>
       </w:r>
     </w:p>
     <w:p>
@@ -342,111 +250,13 @@
         </w:rPr>
         <w:t xml:space="preserve">Ejm </w:t>
       </w:r>
-      <w:proofErr w:type="spellStart"/>
       <w:r>
         <w:rPr>
           <w:i/>
           <w:iCs/>
         </w:rPr>
-        <w:t>Devops</w:t>
-      </w:r>
-      <w:proofErr w:type="spellEnd"/>
-      <w:r>
-        <w:rPr>
-          <w:i/>
-          <w:iCs/>
-        </w:rPr>
-        <w:t xml:space="preserve"> </w:t>
-      </w:r>
-      <w:proofErr w:type="gramStart"/>
-      <w:r>
-        <w:rPr>
-          <w:i/>
-          <w:iCs/>
-        </w:rPr>
-        <w:t>culture ,</w:t>
-      </w:r>
-      <w:proofErr w:type="gramEnd"/>
-      <w:r>
-        <w:rPr>
-          <w:i/>
-          <w:iCs/>
-        </w:rPr>
-        <w:t xml:space="preserve"> </w:t>
-      </w:r>
-      <w:proofErr w:type="spellStart"/>
-      <w:r>
-        <w:rPr>
-          <w:i/>
-          <w:iCs/>
-        </w:rPr>
-        <w:t>devops</w:t>
-      </w:r>
-      <w:proofErr w:type="spellEnd"/>
-      <w:r>
-        <w:rPr>
-          <w:i/>
-          <w:iCs/>
-        </w:rPr>
-        <w:t xml:space="preserve"> </w:t>
-      </w:r>
-      <w:proofErr w:type="spellStart"/>
-      <w:r>
-        <w:rPr>
-          <w:i/>
-          <w:iCs/>
-        </w:rPr>
-        <w:t>adoption</w:t>
-      </w:r>
-      <w:proofErr w:type="spellEnd"/>
-      <w:r>
-        <w:rPr>
-          <w:i/>
-          <w:iCs/>
-        </w:rPr>
-        <w:t xml:space="preserve">, </w:t>
-      </w:r>
-      <w:proofErr w:type="spellStart"/>
-      <w:r>
-        <w:rPr>
-          <w:i/>
-          <w:iCs/>
-        </w:rPr>
-        <w:t>devops</w:t>
-      </w:r>
-      <w:proofErr w:type="spellEnd"/>
-      <w:r>
-        <w:rPr>
-          <w:i/>
-          <w:iCs/>
-        </w:rPr>
-        <w:t xml:space="preserve"> </w:t>
-      </w:r>
-      <w:proofErr w:type="spellStart"/>
-      <w:r>
-        <w:rPr>
-          <w:i/>
-          <w:iCs/>
-        </w:rPr>
-        <w:t>readiness</w:t>
-      </w:r>
-      <w:proofErr w:type="spellEnd"/>
-      <w:r>
-        <w:rPr>
-          <w:i/>
-          <w:iCs/>
-        </w:rPr>
-        <w:t xml:space="preserve"> </w:t>
-      </w:r>
-      <w:proofErr w:type="spellStart"/>
-      <w:r>
-        <w:rPr>
-          <w:i/>
-          <w:iCs/>
-        </w:rPr>
-        <w:t>assessment</w:t>
-      </w:r>
-      <w:proofErr w:type="spellEnd"/>
+        <w:t>Devops culture , devops adoption, devops readiness assessment</w:t>
+      </w:r>
     </w:p>
     <w:p>
       <w:pPr>
@@ -469,15 +279,7 @@
         <w:ind w:left="1440"/>
       </w:pPr>
       <w:r>
-        <w:t xml:space="preserve">Haga </w:t>
-      </w:r>
-      <w:proofErr w:type="spellStart"/>
-      <w:r>
-        <w:t>scanning</w:t>
-      </w:r>
-      <w:proofErr w:type="spellEnd"/>
-      <w:r>
-        <w:t xml:space="preserve"> sobre los textos para identificar si encuentra ideas que le interesen</w:t>
+        <w:t>Haga scanning sobre los textos para identificar si encuentra ideas que le interesen</w:t>
       </w:r>
     </w:p>
     <w:p>
@@ -492,77 +294,45 @@
         <w:t xml:space="preserve">Después de este proceso seleccione tres temas y continúe con la parte b del taller. Elabore un escrito de una página en la que explique el proceso que siguió para seleccionar los tres temas. </w:t>
       </w:r>
     </w:p>
-    <w:p>
-      <w:pPr>
-        <w:ind w:left="1440"/>
+    <w:p/>
+    <w:p>
+      <w:r>
+        <w:t xml:space="preserve">Nota:  Los temas que seleccione tiene que ser lo suficientemente interesantes para que usted quiera volverse un “experto” </w:t>
+      </w:r>
+      <w:r>
+        <w:t xml:space="preserve"> o un “referente” </w:t>
+      </w:r>
+      <w:r>
+        <w:t xml:space="preserve">en ellos, son temas para los que le gustaría saber más de lo que sabe ahora. </w:t>
+      </w:r>
+    </w:p>
+    <w:p>
+      <w:pPr>
+        <w:pStyle w:val="NormalWeb"/>
+        <w:ind w:left="480" w:hanging="480"/>
         <w:rPr>
           <w:i/>
           <w:iCs/>
         </w:rPr>
       </w:pPr>
-    </w:p>
-    <w:p/>
-    <w:p>
-      <w:r>
-        <w:t xml:space="preserve">Nota:  Los temas que seleccione tiene que ser lo suficientemente interesantes para que usted quiera volverse un “experto” en ellos, son temas para los que le gustaría saber más de lo que sabe ahora. </w:t>
+      <w:r>
+        <w:t xml:space="preserve">Recomendado:  </w:t>
+      </w:r>
+      <w:r>
+        <w:rPr>
+          <w:i/>
+          <w:iCs/>
+        </w:rPr>
+        <w:t>Chapter three From topics to questions</w:t>
       </w:r>
     </w:p>
     <w:p>
       <w:pPr>
         <w:pStyle w:val="NormalWeb"/>
         <w:ind w:left="480" w:hanging="480"/>
-        <w:rPr>
-          <w:i/>
-          <w:iCs/>
-        </w:rPr>
-      </w:pPr>
-      <w:proofErr w:type="spellStart"/>
-      <w:r>
-        <w:t>Recomendado</w:t>
-      </w:r>
-      <w:proofErr w:type="spellEnd"/>
-      <w:r>
-        <w:t xml:space="preserve">:  </w:t>
-      </w:r>
-      <w:r>
-        <w:rPr>
-          <w:i/>
-          <w:iCs/>
-        </w:rPr>
-        <w:t xml:space="preserve">Chapter three </w:t>
-      </w:r>
-      <w:proofErr w:type="gramStart"/>
-      <w:r>
-        <w:rPr>
-          <w:i/>
-          <w:iCs/>
-        </w:rPr>
-        <w:t>From</w:t>
-      </w:r>
-      <w:proofErr w:type="gramEnd"/>
-      <w:r>
-        <w:rPr>
-          <w:i/>
-          <w:iCs/>
-        </w:rPr>
-        <w:t xml:space="preserve"> topics to questions</w:t>
-      </w:r>
-    </w:p>
-    <w:p>
-      <w:pPr>
-        <w:pStyle w:val="NormalWeb"/>
-        <w:ind w:left="480" w:hanging="480"/>
-      </w:pPr>
-      <w:r>
-        <w:t xml:space="preserve">Booth, W. C., </w:t>
-      </w:r>
-      <w:proofErr w:type="spellStart"/>
-      <w:r>
-        <w:t>Colomb</w:t>
-      </w:r>
-      <w:proofErr w:type="spellEnd"/>
-      <w:r>
-        <w:t xml:space="preserve">, G. G., &amp; Williams, J. M. (1997). The Craft of Research. </w:t>
+      </w:pPr>
+      <w:r>
+        <w:t xml:space="preserve">Booth, W. C., Colomb, G. G., &amp; Williams, J. M. (1997). The Craft of Research. </w:t>
       </w:r>
       <w:r>
         <w:rPr>

</xml_diff>